<commit_message>
report completed and convereted to pdf
</commit_message>
<xml_diff>
--- a/ProjectReportApril/Final Project - Progress Report.docx
+++ b/ProjectReportApril/Final Project - Progress Report.docx
@@ -1,11 +1,10 @@
 
 <file path=word/document.xml><?xml version="1.0" encoding="utf-8"?>
-<w:document xmlns:o="urn:schemas-microsoft-com:office:office" xmlns:r="http://schemas.openxmlformats.org/officeDocument/2006/relationships" xmlns:v="urn:schemas-microsoft-com:vml" xmlns:w="http://schemas.openxmlformats.org/wordprocessingml/2006/main" xmlns:w10="urn:schemas-microsoft-com:office:word" xmlns:wp="http://schemas.openxmlformats.org/drawingml/2006/wordprocessingDrawing" xmlns:wps="http://schemas.microsoft.com/office/word/2010/wordprocessingShape" xmlns:wpg="http://schemas.microsoft.com/office/word/2010/wordprocessingGroup" xmlns:mc="http://schemas.openxmlformats.org/markup-compatibility/2006" xmlns:wp14="http://schemas.microsoft.com/office/word/2010/wordprocessingDrawing" xmlns:w14="http://schemas.microsoft.com/office/word/2010/wordml" mc:Ignorable="w14 wp14">
+<w:document xmlns:wpc="http://schemas.microsoft.com/office/word/2010/wordprocessingCanvas" xmlns:cx="http://schemas.microsoft.com/office/drawing/2014/chartex" xmlns:cx1="http://schemas.microsoft.com/office/drawing/2015/9/8/chartex" xmlns:mc="http://schemas.openxmlformats.org/markup-compatibility/2006" xmlns:o="urn:schemas-microsoft-com:office:office" xmlns:r="http://schemas.openxmlformats.org/officeDocument/2006/relationships" xmlns:m="http://schemas.openxmlformats.org/officeDocument/2006/math" xmlns:v="urn:schemas-microsoft-com:vml" xmlns:wp14="http://schemas.microsoft.com/office/word/2010/wordprocessingDrawing" xmlns:wp="http://schemas.openxmlformats.org/drawingml/2006/wordprocessingDrawing" xmlns:w10="urn:schemas-microsoft-com:office:word" xmlns:w="http://schemas.openxmlformats.org/wordprocessingml/2006/main" xmlns:w14="http://schemas.microsoft.com/office/word/2010/wordml" xmlns:w15="http://schemas.microsoft.com/office/word/2012/wordml" xmlns:w16se="http://schemas.microsoft.com/office/word/2015/wordml/symex" xmlns:wpg="http://schemas.microsoft.com/office/word/2010/wordprocessingGroup" xmlns:wpi="http://schemas.microsoft.com/office/word/2010/wordprocessingInk" xmlns:wne="http://schemas.microsoft.com/office/word/2006/wordml" xmlns:wps="http://schemas.microsoft.com/office/word/2010/wordprocessingShape" mc:Ignorable="w14 w15 w16se wp14">
   <w:body>
     <w:p>
       <w:pPr>
-        <w:pStyle w:val="Normal"/>
-        <w:spacing w:lineRule="auto" w:line="240" w:before="0" w:after="0"/>
+        <w:spacing w:after="0" w:line="240" w:lineRule="auto"/>
         <w:jc w:val="center"/>
         <w:rPr>
           <w:rFonts w:ascii="SegoeUI" w:hAnsi="SegoeUI" w:cs="SegoeUI"/>
@@ -13,66 +12,49 @@
           <w:szCs w:val="38"/>
         </w:rPr>
       </w:pPr>
-      <w:r>
-        <w:rPr>
-          <w:rFonts w:cs="SegoeUI" w:ascii="SegoeUI" w:hAnsi="SegoeUI"/>
-          <w:sz w:val="38"/>
-          <w:szCs w:val="38"/>
-        </w:rPr>
-        <w:t>Progress Report</w:t>
-      </w:r>
-    </w:p>
-    <w:p>
-      <w:pPr>
-        <w:pStyle w:val="Normal"/>
-        <w:spacing w:lineRule="auto" w:line="240" w:before="0" w:after="0"/>
-        <w:jc w:val="center"/>
+      <w:bookmarkStart w:id="0" w:name="_GoBack"/>
+      <w:bookmarkEnd w:id="0"/>
+      <w:r>
         <w:rPr>
           <w:rFonts w:ascii="SegoeUI" w:hAnsi="SegoeUI" w:cs="SegoeUI"/>
           <w:sz w:val="38"/>
           <w:szCs w:val="38"/>
         </w:rPr>
-      </w:pPr>
-      <w:r>
-        <w:rPr>
-          <w:rFonts w:cs="SegoeUI" w:ascii="SegoeUI" w:hAnsi="SegoeUI"/>
+        <w:t>Progress Report</w:t>
+      </w:r>
+    </w:p>
+    <w:p>
+      <w:pPr>
+        <w:spacing w:after="0" w:line="240" w:lineRule="auto"/>
+        <w:jc w:val="center"/>
+        <w:rPr>
+          <w:rFonts w:ascii="SegoeUI" w:hAnsi="SegoeUI" w:cs="SegoeUI"/>
           <w:sz w:val="38"/>
           <w:szCs w:val="38"/>
         </w:rPr>
-      </w:r>
-    </w:p>
-    <w:p>
-      <w:pPr>
-        <w:pStyle w:val="Normal"/>
-        <w:spacing w:lineRule="auto" w:line="240" w:before="0" w:after="0"/>
+      </w:pPr>
+    </w:p>
+    <w:p>
+      <w:pPr>
+        <w:spacing w:after="0" w:line="240" w:lineRule="auto"/>
         <w:rPr>
           <w:rFonts w:ascii="SegoeUI" w:hAnsi="SegoeUI" w:cs="SegoeUI"/>
           <w:sz w:val="42"/>
           <w:szCs w:val="42"/>
         </w:rPr>
       </w:pPr>
-      <w:r>
-        <w:rPr>
-          <w:rFonts w:cs="SegoeUI" w:ascii="SegoeUI" w:hAnsi="SegoeUI"/>
-          <w:sz w:val="42"/>
-          <w:szCs w:val="42"/>
-        </w:rPr>
-      </w:r>
     </w:p>
     <w:p>
       <w:pPr>
         <w:pStyle w:val="Title"/>
         <w:jc w:val="center"/>
-        <w:rPr/>
-      </w:pPr>
-      <w:r>
-        <w:rPr/>
+      </w:pPr>
+      <w:r>
         <w:t>Contextual Visualization of Magnetic Resonance Angiography (MRA)</w:t>
       </w:r>
     </w:p>
     <w:p>
       <w:pPr>
-        <w:pStyle w:val="Normal"/>
         <w:jc w:val="center"/>
         <w:rPr>
           <w:rFonts w:ascii="SegoeUI" w:hAnsi="SegoeUI" w:cs="SegoeUI"/>
@@ -80,17 +62,9 @@
           <w:szCs w:val="42"/>
         </w:rPr>
       </w:pPr>
-      <w:r>
-        <w:rPr>
-          <w:rFonts w:cs="SegoeUI" w:ascii="SegoeUI" w:hAnsi="SegoeUI"/>
-          <w:sz w:val="42"/>
-          <w:szCs w:val="42"/>
-        </w:rPr>
-      </w:r>
-    </w:p>
-    <w:p>
-      <w:pPr>
-        <w:pStyle w:val="Normal"/>
+    </w:p>
+    <w:p>
+      <w:pPr>
         <w:jc w:val="center"/>
         <w:rPr>
           <w:rFonts w:ascii="SegoeUI" w:hAnsi="SegoeUI" w:cs="SegoeUI"/>
@@ -98,17 +72,9 @@
           <w:szCs w:val="30"/>
         </w:rPr>
       </w:pPr>
-      <w:r>
-        <w:rPr>
-          <w:rFonts w:cs="SegoeUI" w:ascii="SegoeUI" w:hAnsi="SegoeUI"/>
-          <w:sz w:val="30"/>
-          <w:szCs w:val="30"/>
-        </w:rPr>
-      </w:r>
-    </w:p>
-    <w:p>
-      <w:pPr>
-        <w:pStyle w:val="Normal"/>
+    </w:p>
+    <w:p>
+      <w:pPr>
         <w:jc w:val="center"/>
         <w:rPr>
           <w:rFonts w:ascii="SegoeUI" w:hAnsi="SegoeUI" w:cs="SegoeUI"/>
@@ -118,35 +84,15 @@
       </w:pPr>
       <w:r>
         <w:rPr>
-          <w:rFonts w:cs="SegoeUI" w:ascii="SegoeUI" w:hAnsi="SegoeUI"/>
-          <w:sz w:val="30"/>
-          <w:szCs w:val="30"/>
-        </w:rPr>
-        <w:t>Farshad Mogharrabi (u1074636)</w:t>
-      </w:r>
-    </w:p>
-    <w:p>
-      <w:pPr>
-        <w:pStyle w:val="Normal"/>
-        <w:jc w:val="center"/>
-        <w:rPr>
           <w:rFonts w:ascii="SegoeUI" w:hAnsi="SegoeUI" w:cs="SegoeUI"/>
           <w:sz w:val="30"/>
           <w:szCs w:val="30"/>
         </w:rPr>
-      </w:pPr>
-      <w:r>
-        <w:rPr>
-          <w:rFonts w:cs="SegoeUI" w:ascii="SegoeUI" w:hAnsi="SegoeUI"/>
-          <w:sz w:val="30"/>
-          <w:szCs w:val="30"/>
-        </w:rPr>
-        <w:t>Karthik Karanth (u1264749)</w:t>
-      </w:r>
-    </w:p>
-    <w:p>
-      <w:pPr>
-        <w:pStyle w:val="Normal"/>
+        <w:t>Farshad Mogharrabi (u1074636)</w:t>
+      </w:r>
+    </w:p>
+    <w:p>
+      <w:pPr>
         <w:jc w:val="center"/>
         <w:rPr>
           <w:rFonts w:ascii="SegoeUI" w:hAnsi="SegoeUI" w:cs="SegoeUI"/>
@@ -154,78 +100,97 @@
           <w:szCs w:val="30"/>
         </w:rPr>
       </w:pPr>
-      <w:r>
-        <w:rPr>
-          <w:rFonts w:cs="SegoeUI" w:ascii="SegoeUI" w:hAnsi="SegoeUI"/>
-          <w:sz w:val="30"/>
-          <w:szCs w:val="30"/>
-        </w:rPr>
-      </w:r>
-    </w:p>
-    <w:p>
-      <w:pPr>
-        <w:pStyle w:val="Normal"/>
-        <w:jc w:val="center"/>
+      <w:proofErr w:type="spellStart"/>
+      <w:r>
         <w:rPr>
           <w:rFonts w:ascii="SegoeUI" w:hAnsi="SegoeUI" w:cs="SegoeUI"/>
           <w:sz w:val="30"/>
           <w:szCs w:val="30"/>
         </w:rPr>
-      </w:pPr>
-      <w:r>
-        <w:rPr>
-          <w:rFonts w:cs="SegoeUI" w:ascii="SegoeUI" w:hAnsi="SegoeUI"/>
+        <w:t>Karthik</w:t>
+      </w:r>
+      <w:proofErr w:type="spellEnd"/>
+      <w:r>
+        <w:rPr>
+          <w:rFonts w:ascii="SegoeUI" w:hAnsi="SegoeUI" w:cs="SegoeUI"/>
           <w:sz w:val="30"/>
           <w:szCs w:val="30"/>
         </w:rPr>
-      </w:r>
+        <w:t xml:space="preserve"> </w:t>
+      </w:r>
+      <w:proofErr w:type="spellStart"/>
+      <w:r>
+        <w:rPr>
+          <w:rFonts w:ascii="SegoeUI" w:hAnsi="SegoeUI" w:cs="SegoeUI"/>
+          <w:sz w:val="30"/>
+          <w:szCs w:val="30"/>
+        </w:rPr>
+        <w:t>Karanth</w:t>
+      </w:r>
+      <w:proofErr w:type="spellEnd"/>
+      <w:r>
+        <w:rPr>
+          <w:rFonts w:ascii="SegoeUI" w:hAnsi="SegoeUI" w:cs="SegoeUI"/>
+          <w:sz w:val="30"/>
+          <w:szCs w:val="30"/>
+        </w:rPr>
+        <w:t xml:space="preserve"> (u1264749)</w:t>
+      </w:r>
+    </w:p>
+    <w:p>
+      <w:pPr>
+        <w:jc w:val="center"/>
+        <w:rPr>
+          <w:rFonts w:ascii="SegoeUI" w:hAnsi="SegoeUI" w:cs="SegoeUI"/>
+          <w:sz w:val="30"/>
+          <w:szCs w:val="30"/>
+        </w:rPr>
+      </w:pPr>
+    </w:p>
+    <w:p>
+      <w:pPr>
+        <w:jc w:val="center"/>
+        <w:rPr>
+          <w:rFonts w:ascii="SegoeUI" w:hAnsi="SegoeUI" w:cs="SegoeUI"/>
+          <w:sz w:val="30"/>
+          <w:szCs w:val="30"/>
+        </w:rPr>
+      </w:pPr>
     </w:p>
     <w:p>
       <w:pPr>
         <w:pStyle w:val="Heading1"/>
-        <w:rPr/>
-      </w:pPr>
-      <w:r>
-        <w:rPr/>
+      </w:pPr>
+      <w:r>
         <w:t>Progress</w:t>
       </w:r>
     </w:p>
     <w:p>
-      <w:pPr>
-        <w:pStyle w:val="Normal"/>
-        <w:rPr/>
-      </w:pPr>
-      <w:r>
-        <w:rPr/>
-        <w:t>We have completely approximately 50% of the project.</w:t>
+      <w:r>
+        <w:t>We have complete</w:t>
+      </w:r>
+      <w:r>
+        <w:t>d</w:t>
+      </w:r>
+      <w:r>
+        <w:t xml:space="preserve"> approximately 50% of the project.</w:t>
       </w:r>
     </w:p>
     <w:p>
       <w:pPr>
         <w:pStyle w:val="Heading3"/>
-        <w:rPr/>
-      </w:pPr>
-      <w:r>
-        <w:rPr/>
-      </w:r>
+      </w:pPr>
     </w:p>
     <w:p>
       <w:pPr>
         <w:pStyle w:val="Heading3"/>
-        <w:rPr/>
-      </w:pPr>
-      <w:r>
-        <w:rPr/>
+      </w:pPr>
+      <w:r>
         <w:t xml:space="preserve">User Interface: </w:t>
       </w:r>
     </w:p>
     <w:p>
-      <w:pPr>
-        <w:pStyle w:val="Normal"/>
-        <w:rPr/>
-      </w:pPr>
-      <w:r>
-        <w:rPr/>
+      <w:r>
         <w:t xml:space="preserve">Initial work on the user interface has commenced. Currently, it supports loading an MHA image of the brain into a VTK-based Python visualization tool. A slider allows the user to control the slice of the image. The next steps are to incorporate ray casting to </w:t>
       </w:r>
       <w:r>
@@ -235,22 +200,23 @@
         <w:t>figure</w:t>
       </w:r>
       <w:r>
-        <w:rPr/>
         <w:t xml:space="preserve"> out the region that the user is interested in and expand upon that.</w:t>
       </w:r>
     </w:p>
     <w:p>
       <w:pPr>
-        <w:pStyle w:val="Normal"/>
-        <w:rPr/>
-      </w:pPr>
-      <w:r>
-        <w:rPr/>
+        <w:keepNext/>
+        <w:jc w:val="center"/>
+      </w:pPr>
+      <w:r>
+        <w:rPr>
+          <w:noProof/>
+        </w:rPr>
         <w:drawing>
           <wp:inline distT="0" distB="0" distL="0" distR="0">
-            <wp:extent cx="3272155" cy="2158365"/>
-            <wp:effectExtent l="0" t="0" r="0" b="0"/>
-            <wp:docPr id="1" name="Picture 1" descr=""/>
+            <wp:extent cx="3026833" cy="1996547"/>
+            <wp:effectExtent l="114300" t="114300" r="116840" b="137160"/>
+            <wp:docPr id="1" name="Picture 1"/>
             <wp:cNvGraphicFramePr>
               <a:graphicFrameLocks xmlns:a="http://schemas.openxmlformats.org/drawingml/2006/main" noChangeAspect="1"/>
             </wp:cNvGraphicFramePr>
@@ -258,14 +224,26 @@
               <a:graphicData uri="http://schemas.openxmlformats.org/drawingml/2006/picture">
                 <pic:pic xmlns:pic="http://schemas.openxmlformats.org/drawingml/2006/picture">
                   <pic:nvPicPr>
-                    <pic:cNvPr id="1" name="Picture 1" descr=""/>
+                    <pic:cNvPr id="1" name="Picture 1"/>
                     <pic:cNvPicPr>
                       <a:picLocks noChangeAspect="1" noChangeArrowheads="1"/>
                     </pic:cNvPicPr>
                   </pic:nvPicPr>
                   <pic:blipFill>
-                    <a:blip r:embed="rId2"/>
-                    <a:srcRect l="0" t="24122" r="0" b="12057"/>
+                    <a:blip r:embed="rId5">
+                      <a:extLst>
+                        <a:ext uri="{BEBA8EAE-BF5A-486C-A8C5-ECC9F3942E4B}">
+                          <a14:imgProps xmlns:a14="http://schemas.microsoft.com/office/drawing/2010/main">
+                            <a14:imgLayer r:embed="rId6">
+                              <a14:imgEffect>
+                                <a14:brightnessContrast bright="40000" contrast="-40000"/>
+                              </a14:imgEffect>
+                            </a14:imgLayer>
+                          </a14:imgProps>
+                        </a:ext>
+                      </a:extLst>
+                    </a:blip>
+                    <a:srcRect t="24122" b="12057"/>
                     <a:stretch>
                       <a:fillRect/>
                     </a:stretch>
@@ -273,7 +251,198 @@
                   <pic:spPr bwMode="auto">
                     <a:xfrm>
                       <a:off x="0" y="0"/>
-                      <a:ext cx="3272155" cy="2158365"/>
+                      <a:ext cx="3037316" cy="2003462"/>
+                    </a:xfrm>
+                    <a:prstGeom prst="rect">
+                      <a:avLst/>
+                    </a:prstGeom>
+                    <a:solidFill>
+                      <a:srgbClr val="FFFFFF">
+                        <a:shade val="85000"/>
+                      </a:srgbClr>
+                    </a:solidFill>
+                    <a:ln w="88900" cap="sq">
+                      <a:solidFill>
+                        <a:srgbClr val="FFFFFF"/>
+                      </a:solidFill>
+                      <a:miter lim="800000"/>
+                    </a:ln>
+                    <a:effectLst>
+                      <a:outerShdw blurRad="55000" dist="18000" dir="5400000" algn="tl" rotWithShape="0">
+                        <a:srgbClr val="000000">
+                          <a:alpha val="40000"/>
+                        </a:srgbClr>
+                      </a:outerShdw>
+                    </a:effectLst>
+                    <a:scene3d>
+                      <a:camera prst="orthographicFront"/>
+                      <a:lightRig rig="twoPt" dir="t">
+                        <a:rot lat="0" lon="0" rev="7200000"/>
+                      </a:lightRig>
+                    </a:scene3d>
+                    <a:sp3d>
+                      <a:bevelT w="25400" h="19050"/>
+                      <a:contourClr>
+                        <a:srgbClr val="FFFFFF"/>
+                      </a:contourClr>
+                    </a:sp3d>
+                  </pic:spPr>
+                </pic:pic>
+              </a:graphicData>
+            </a:graphic>
+          </wp:inline>
+        </w:drawing>
+      </w:r>
+    </w:p>
+    <w:p>
+      <w:pPr>
+        <w:pStyle w:val="Caption"/>
+        <w:jc w:val="center"/>
+        <w:rPr>
+          <w:sz w:val="16"/>
+          <w:szCs w:val="16"/>
+        </w:rPr>
+      </w:pPr>
+      <w:r>
+        <w:rPr>
+          <w:b/>
+          <w:bCs/>
+          <w:sz w:val="16"/>
+          <w:szCs w:val="16"/>
+        </w:rPr>
+        <w:t xml:space="preserve">Figure </w:t>
+      </w:r>
+      <w:r>
+        <w:rPr>
+          <w:b/>
+          <w:bCs/>
+          <w:sz w:val="16"/>
+          <w:szCs w:val="16"/>
+        </w:rPr>
+        <w:fldChar w:fldCharType="begin"/>
+      </w:r>
+      <w:r>
+        <w:rPr>
+          <w:b/>
+          <w:bCs/>
+          <w:sz w:val="16"/>
+          <w:szCs w:val="16"/>
+        </w:rPr>
+        <w:instrText xml:space="preserve"> SEQ Figure \* ARABIC </w:instrText>
+      </w:r>
+      <w:r>
+        <w:rPr>
+          <w:b/>
+          <w:bCs/>
+          <w:sz w:val="16"/>
+          <w:szCs w:val="16"/>
+        </w:rPr>
+        <w:fldChar w:fldCharType="separate"/>
+      </w:r>
+      <w:r>
+        <w:rPr>
+          <w:b/>
+          <w:bCs/>
+          <w:noProof/>
+          <w:sz w:val="16"/>
+          <w:szCs w:val="16"/>
+        </w:rPr>
+        <w:t>1</w:t>
+      </w:r>
+      <w:r>
+        <w:rPr>
+          <w:b/>
+          <w:bCs/>
+          <w:sz w:val="16"/>
+          <w:szCs w:val="16"/>
+        </w:rPr>
+        <w:fldChar w:fldCharType="end"/>
+      </w:r>
+      <w:r>
+        <w:rPr>
+          <w:b/>
+          <w:bCs/>
+          <w:sz w:val="16"/>
+          <w:szCs w:val="16"/>
+        </w:rPr>
+        <w:t xml:space="preserve"> </w:t>
+      </w:r>
+      <w:r>
+        <w:rPr>
+          <w:sz w:val="16"/>
+          <w:szCs w:val="16"/>
+        </w:rPr>
+        <w:t xml:space="preserve"> our current graphical user interface, capable of changing parameter values over sliders for various filters to be added</w:t>
+      </w:r>
+    </w:p>
+    <w:p>
+      <w:pPr>
+        <w:pStyle w:val="Heading3"/>
+      </w:pPr>
+      <w:r>
+        <w:lastRenderedPageBreak/>
+        <w:t>Filtering and processing:</w:t>
+      </w:r>
+    </w:p>
+    <w:p>
+      <w:r>
+        <w:t xml:space="preserve">The brain MRA files are scalar fields, and to visualize this data we are using a hybrid combination of slices and volume rendering to best visualize the pattern of distribution of the vasculature.  As shown in figure 2, the distribution of values in this type of data is similar to that of </w:t>
+      </w:r>
+      <w:r>
+        <w:t xml:space="preserve">many </w:t>
+      </w:r>
+      <w:r>
+        <w:t xml:space="preserve">other medical images, </w:t>
+      </w:r>
+      <w:r>
+        <w:t>with a lot of noise at lower values and then a higher peak for the soft tissue region with a long tail. T</w:t>
+      </w:r>
+      <w:r>
+        <w:t>he blood vessel</w:t>
+      </w:r>
+      <w:r>
+        <w:t>s</w:t>
+      </w:r>
+      <w:r>
+        <w:t xml:space="preserve"> data resides in the long tail of the histogram, as the blood has distinctive magnetic characteristic compared to other tissues due to high saturation of iron in it.</w:t>
+      </w:r>
+      <w:r>
+        <w:t xml:space="preserve"> This has been visualized in figure 2 on the right.</w:t>
+      </w:r>
+    </w:p>
+    <w:p>
+      <w:pPr>
+        <w:keepNext/>
+      </w:pPr>
+      <w:r>
+        <w:rPr>
+          <w:noProof/>
+        </w:rPr>
+        <w:drawing>
+          <wp:inline distT="0" distB="0" distL="0" distR="0" wp14:anchorId="75B7B464" wp14:editId="5D678FEC">
+            <wp:extent cx="2319867" cy="2240059"/>
+            <wp:effectExtent l="0" t="0" r="4445" b="8255"/>
+            <wp:docPr id="3" name="Picture 3"/>
+            <wp:cNvGraphicFramePr>
+              <a:graphicFrameLocks xmlns:a="http://schemas.openxmlformats.org/drawingml/2006/main" noChangeAspect="1"/>
+            </wp:cNvGraphicFramePr>
+            <a:graphic xmlns:a="http://schemas.openxmlformats.org/drawingml/2006/main">
+              <a:graphicData uri="http://schemas.openxmlformats.org/drawingml/2006/picture">
+                <pic:pic xmlns:pic="http://schemas.openxmlformats.org/drawingml/2006/picture">
+                  <pic:nvPicPr>
+                    <pic:cNvPr id="1" name=""/>
+                    <pic:cNvPicPr/>
+                  </pic:nvPicPr>
+                  <pic:blipFill>
+                    <a:blip r:embed="rId7"/>
+                    <a:stretch>
+                      <a:fillRect/>
+                    </a:stretch>
+                  </pic:blipFill>
+                  <pic:spPr>
+                    <a:xfrm>
+                      <a:off x="0" y="0"/>
+                      <a:ext cx="2324325" cy="2244364"/>
                     </a:xfrm>
                     <a:prstGeom prst="rect">
                       <a:avLst/>
@@ -286,149 +455,704 @@
         </w:drawing>
       </w:r>
       <w:r>
-        <w:rPr/>
-        <w:t xml:space="preserve">  </w:t>
-      </w:r>
-    </w:p>
-    <w:p>
-      <w:pPr>
-        <w:pStyle w:val="Normal"/>
-        <w:rPr/>
-      </w:pPr>
-      <w:r>
-        <w:rPr/>
-      </w:r>
-    </w:p>
-    <w:p>
-      <w:pPr>
-        <w:pStyle w:val="Heading3"/>
-        <w:rPr/>
-      </w:pPr>
-      <w:r>
-        <w:rPr/>
-        <w:t>Filtering and processing:</w:t>
-      </w:r>
-    </w:p>
-    <w:p>
-      <w:pPr>
-        <w:pStyle w:val="Normal"/>
-        <w:rPr/>
-      </w:pPr>
-      <w:r>
-        <w:rPr/>
-        <w:t>(Farshad is adding his stuff here)</w:t>
+        <w:t xml:space="preserve">     </w:t>
+      </w:r>
+      <w:r>
+        <w:rPr>
+          <w:noProof/>
+        </w:rPr>
+        <w:drawing>
+          <wp:inline distT="0" distB="0" distL="0" distR="0" wp14:anchorId="0F70ECB3" wp14:editId="0B79E8C2">
+            <wp:extent cx="3113882" cy="2200698"/>
+            <wp:effectExtent l="0" t="0" r="0" b="9525"/>
+            <wp:docPr id="6" name="Picture 6"/>
+            <wp:cNvGraphicFramePr>
+              <a:graphicFrameLocks xmlns:a="http://schemas.openxmlformats.org/drawingml/2006/main" noChangeAspect="1"/>
+            </wp:cNvGraphicFramePr>
+            <a:graphic xmlns:a="http://schemas.openxmlformats.org/drawingml/2006/main">
+              <a:graphicData uri="http://schemas.openxmlformats.org/drawingml/2006/picture">
+                <pic:pic xmlns:pic="http://schemas.openxmlformats.org/drawingml/2006/picture">
+                  <pic:nvPicPr>
+                    <pic:cNvPr id="1" name=""/>
+                    <pic:cNvPicPr/>
+                  </pic:nvPicPr>
+                  <pic:blipFill rotWithShape="1">
+                    <a:blip r:embed="rId8"/>
+                    <a:srcRect l="1852" t="6561" r="44231" b="3440"/>
+                    <a:stretch/>
+                  </pic:blipFill>
+                  <pic:spPr bwMode="auto">
+                    <a:xfrm>
+                      <a:off x="0" y="0"/>
+                      <a:ext cx="3122317" cy="2206659"/>
+                    </a:xfrm>
+                    <a:prstGeom prst="rect">
+                      <a:avLst/>
+                    </a:prstGeom>
+                    <a:ln>
+                      <a:noFill/>
+                    </a:ln>
+                    <a:extLst>
+                      <a:ext uri="{53640926-AAD7-44D8-BBD7-CCE9431645EC}">
+                        <a14:shadowObscured xmlns:a14="http://schemas.microsoft.com/office/drawing/2010/main"/>
+                      </a:ext>
+                    </a:extLst>
+                  </pic:spPr>
+                </pic:pic>
+              </a:graphicData>
+            </a:graphic>
+          </wp:inline>
+        </w:drawing>
+      </w:r>
+    </w:p>
+    <w:p>
+      <w:pPr>
+        <w:pStyle w:val="Caption"/>
+        <w:jc w:val="center"/>
+        <w:rPr>
+          <w:sz w:val="16"/>
+          <w:szCs w:val="16"/>
+        </w:rPr>
+      </w:pPr>
+      <w:r>
+        <w:rPr>
+          <w:b/>
+          <w:bCs/>
+          <w:sz w:val="16"/>
+          <w:szCs w:val="16"/>
+        </w:rPr>
+        <w:t xml:space="preserve">Figure </w:t>
+      </w:r>
+      <w:r>
+        <w:rPr>
+          <w:b/>
+          <w:bCs/>
+          <w:sz w:val="16"/>
+          <w:szCs w:val="16"/>
+        </w:rPr>
+        <w:fldChar w:fldCharType="begin"/>
+      </w:r>
+      <w:r>
+        <w:rPr>
+          <w:b/>
+          <w:bCs/>
+          <w:sz w:val="16"/>
+          <w:szCs w:val="16"/>
+        </w:rPr>
+        <w:instrText xml:space="preserve"> SEQ Figure \* ARABIC </w:instrText>
+      </w:r>
+      <w:r>
+        <w:rPr>
+          <w:b/>
+          <w:bCs/>
+          <w:sz w:val="16"/>
+          <w:szCs w:val="16"/>
+        </w:rPr>
+        <w:fldChar w:fldCharType="separate"/>
+      </w:r>
+      <w:r>
+        <w:rPr>
+          <w:b/>
+          <w:bCs/>
+          <w:noProof/>
+          <w:sz w:val="16"/>
+          <w:szCs w:val="16"/>
+        </w:rPr>
+        <w:t>2</w:t>
+      </w:r>
+      <w:r>
+        <w:rPr>
+          <w:b/>
+          <w:bCs/>
+          <w:sz w:val="16"/>
+          <w:szCs w:val="16"/>
+        </w:rPr>
+        <w:fldChar w:fldCharType="end"/>
+      </w:r>
+      <w:r>
+        <w:rPr>
+          <w:b/>
+          <w:bCs/>
+          <w:sz w:val="16"/>
+          <w:szCs w:val="16"/>
+        </w:rPr>
+        <w:t xml:space="preserve"> </w:t>
+      </w:r>
+      <w:r>
+        <w:rPr>
+          <w:sz w:val="16"/>
+          <w:szCs w:val="16"/>
+        </w:rPr>
+        <w:t xml:space="preserve">the data variation of a MRA scalar field visualized (left) and its volume rendering (right) </w:t>
+      </w:r>
+    </w:p>
+    <w:p>
+      <w:pPr>
+        <w:pStyle w:val="Caption"/>
+        <w:rPr>
+          <w:i w:val="0"/>
+          <w:iCs w:val="0"/>
+        </w:rPr>
+      </w:pPr>
+      <w:r>
+        <w:rPr>
+          <w:i w:val="0"/>
+          <w:iCs w:val="0"/>
+        </w:rPr>
+        <w:t>We now are focusing on extracting the tail region of data in our GUI and show it alongside the slice selected in order to make a 2D-3D hybrid view of the region of interest.</w:t>
       </w:r>
     </w:p>
     <w:p>
       <w:pPr>
         <w:pStyle w:val="Heading1"/>
-        <w:rPr/>
-      </w:pPr>
-      <w:r>
-        <w:rPr/>
-        <w:t>Steps Toward Completion</w:t>
-      </w:r>
-    </w:p>
-    <w:p>
-      <w:pPr>
-        <w:pStyle w:val="Normal"/>
+      </w:pPr>
+      <w:r>
+        <w:rPr>
+          <w:noProof/>
+        </w:rPr>
+        <mc:AlternateContent>
+          <mc:Choice Requires="wps">
+            <w:drawing>
+              <wp:anchor distT="0" distB="0" distL="114300" distR="114300" simplePos="0" relativeHeight="251660288" behindDoc="1" locked="0" layoutInCell="1" allowOverlap="1" wp14:anchorId="6426D400" wp14:editId="409FEF39">
+                <wp:simplePos x="0" y="0"/>
+                <wp:positionH relativeFrom="column">
+                  <wp:posOffset>3060065</wp:posOffset>
+                </wp:positionH>
+                <wp:positionV relativeFrom="paragraph">
+                  <wp:posOffset>2301875</wp:posOffset>
+                </wp:positionV>
+                <wp:extent cx="2870200" cy="635"/>
+                <wp:effectExtent l="0" t="0" r="0" b="0"/>
+                <wp:wrapTight wrapText="bothSides">
+                  <wp:wrapPolygon edited="0">
+                    <wp:start x="0" y="0"/>
+                    <wp:lineTo x="0" y="21600"/>
+                    <wp:lineTo x="21600" y="21600"/>
+                    <wp:lineTo x="21600" y="0"/>
+                  </wp:wrapPolygon>
+                </wp:wrapTight>
+                <wp:docPr id="9" name="Text Box 9"/>
+                <wp:cNvGraphicFramePr/>
+                <a:graphic xmlns:a="http://schemas.openxmlformats.org/drawingml/2006/main">
+                  <a:graphicData uri="http://schemas.microsoft.com/office/word/2010/wordprocessingShape">
+                    <wps:wsp>
+                      <wps:cNvSpPr txBox="1"/>
+                      <wps:spPr>
+                        <a:xfrm>
+                          <a:off x="0" y="0"/>
+                          <a:ext cx="2870200" cy="635"/>
+                        </a:xfrm>
+                        <a:prstGeom prst="rect">
+                          <a:avLst/>
+                        </a:prstGeom>
+                        <a:solidFill>
+                          <a:prstClr val="white"/>
+                        </a:solidFill>
+                        <a:ln>
+                          <a:noFill/>
+                        </a:ln>
+                      </wps:spPr>
+                      <wps:txbx>
+                        <w:txbxContent>
+                          <w:p>
+                            <w:pPr>
+                              <w:pStyle w:val="Caption"/>
+                              <w:rPr>
+                                <w:noProof/>
+                                <w:sz w:val="16"/>
+                                <w:szCs w:val="16"/>
+                              </w:rPr>
+                            </w:pPr>
+                            <w:r>
+                              <w:rPr>
+                                <w:b/>
+                                <w:bCs/>
+                                <w:sz w:val="16"/>
+                                <w:szCs w:val="16"/>
+                              </w:rPr>
+                              <w:t xml:space="preserve">Figure </w:t>
+                            </w:r>
+                            <w:r>
+                              <w:rPr>
+                                <w:b/>
+                                <w:bCs/>
+                                <w:sz w:val="16"/>
+                                <w:szCs w:val="16"/>
+                              </w:rPr>
+                              <w:fldChar w:fldCharType="begin"/>
+                            </w:r>
+                            <w:r>
+                              <w:rPr>
+                                <w:b/>
+                                <w:bCs/>
+                                <w:sz w:val="16"/>
+                                <w:szCs w:val="16"/>
+                              </w:rPr>
+                              <w:instrText xml:space="preserve"> SEQ Figure \* ARABIC </w:instrText>
+                            </w:r>
+                            <w:r>
+                              <w:rPr>
+                                <w:b/>
+                                <w:bCs/>
+                                <w:sz w:val="16"/>
+                                <w:szCs w:val="16"/>
+                              </w:rPr>
+                              <w:fldChar w:fldCharType="separate"/>
+                            </w:r>
+                            <w:r>
+                              <w:rPr>
+                                <w:b/>
+                                <w:bCs/>
+                                <w:noProof/>
+                                <w:sz w:val="16"/>
+                                <w:szCs w:val="16"/>
+                              </w:rPr>
+                              <w:t>3</w:t>
+                            </w:r>
+                            <w:r>
+                              <w:rPr>
+                                <w:b/>
+                                <w:bCs/>
+                                <w:sz w:val="16"/>
+                                <w:szCs w:val="16"/>
+                              </w:rPr>
+                              <w:fldChar w:fldCharType="end"/>
+                            </w:r>
+                            <w:r>
+                              <w:rPr>
+                                <w:sz w:val="16"/>
+                                <w:szCs w:val="16"/>
+                              </w:rPr>
+                              <w:t xml:space="preserve"> the goal for our </w:t>
+                            </w:r>
+                            <w:proofErr w:type="spellStart"/>
+                            <w:r>
+                              <w:rPr>
+                                <w:sz w:val="16"/>
+                                <w:szCs w:val="16"/>
+                              </w:rPr>
+                              <w:t>visualiztion</w:t>
+                            </w:r>
+                            <w:proofErr w:type="spellEnd"/>
+                            <w:r>
+                              <w:rPr>
+                                <w:sz w:val="16"/>
+                                <w:szCs w:val="16"/>
+                              </w:rPr>
+                              <w:t xml:space="preserve"> is to resemble a hybrid view, based on the </w:t>
+                            </w:r>
+                            <w:proofErr w:type="gramStart"/>
+                            <w:r>
+                              <w:rPr>
+                                <w:sz w:val="16"/>
+                                <w:szCs w:val="16"/>
+                              </w:rPr>
+                              <w:t>surgeons  opinion</w:t>
+                            </w:r>
+                            <w:proofErr w:type="gramEnd"/>
+                          </w:p>
+                        </w:txbxContent>
+                      </wps:txbx>
+                      <wps:bodyPr rot="0" spcFirstLastPara="0" vertOverflow="overflow" horzOverflow="overflow" vert="horz" wrap="square" lIns="0" tIns="0" rIns="0" bIns="0" numCol="1" spcCol="0" rtlCol="0" fromWordArt="0" anchor="t" anchorCtr="0" forceAA="0" compatLnSpc="1">
+                        <a:prstTxWarp prst="textNoShape">
+                          <a:avLst/>
+                        </a:prstTxWarp>
+                        <a:spAutoFit/>
+                      </wps:bodyPr>
+                    </wps:wsp>
+                  </a:graphicData>
+                </a:graphic>
+              </wp:anchor>
+            </w:drawing>
+          </mc:Choice>
+          <mc:Fallback>
+            <w:pict>
+              <v:shapetype w14:anchorId="6426D400" id="_x0000_t202" coordsize="21600,21600" o:spt="202" path="m,l,21600r21600,l21600,xe">
+                <v:stroke joinstyle="miter"/>
+                <v:path gradientshapeok="t" o:connecttype="rect"/>
+              </v:shapetype>
+              <v:shape id="Text Box 9" o:spid="_x0000_s1026" type="#_x0000_t202" style="position:absolute;margin-left:240.95pt;margin-top:181.25pt;width:226pt;height:.05pt;z-index:-251656192;visibility:visible;mso-wrap-style:square;mso-wrap-distance-left:9pt;mso-wrap-distance-top:0;mso-wrap-distance-right:9pt;mso-wrap-distance-bottom:0;mso-position-horizontal:absolute;mso-position-horizontal-relative:text;mso-position-vertical:absolute;mso-position-vertical-relative:text;v-text-anchor:top" o:gfxdata="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" stroked="f">
+                <v:textbox style="mso-fit-shape-to-text:t" inset="0,0,0,0">
+                  <w:txbxContent>
+                    <w:p>
+                      <w:pPr>
+                        <w:pStyle w:val="Caption"/>
+                        <w:rPr>
+                          <w:noProof/>
+                          <w:sz w:val="16"/>
+                          <w:szCs w:val="16"/>
+                        </w:rPr>
+                      </w:pPr>
+                      <w:r>
+                        <w:rPr>
+                          <w:b/>
+                          <w:bCs/>
+                          <w:sz w:val="16"/>
+                          <w:szCs w:val="16"/>
+                        </w:rPr>
+                        <w:t xml:space="preserve">Figure </w:t>
+                      </w:r>
+                      <w:r>
+                        <w:rPr>
+                          <w:b/>
+                          <w:bCs/>
+                          <w:sz w:val="16"/>
+                          <w:szCs w:val="16"/>
+                        </w:rPr>
+                        <w:fldChar w:fldCharType="begin"/>
+                      </w:r>
+                      <w:r>
+                        <w:rPr>
+                          <w:b/>
+                          <w:bCs/>
+                          <w:sz w:val="16"/>
+                          <w:szCs w:val="16"/>
+                        </w:rPr>
+                        <w:instrText xml:space="preserve"> SEQ Figure \* ARABIC </w:instrText>
+                      </w:r>
+                      <w:r>
+                        <w:rPr>
+                          <w:b/>
+                          <w:bCs/>
+                          <w:sz w:val="16"/>
+                          <w:szCs w:val="16"/>
+                        </w:rPr>
+                        <w:fldChar w:fldCharType="separate"/>
+                      </w:r>
+                      <w:r>
+                        <w:rPr>
+                          <w:b/>
+                          <w:bCs/>
+                          <w:noProof/>
+                          <w:sz w:val="16"/>
+                          <w:szCs w:val="16"/>
+                        </w:rPr>
+                        <w:t>3</w:t>
+                      </w:r>
+                      <w:r>
+                        <w:rPr>
+                          <w:b/>
+                          <w:bCs/>
+                          <w:sz w:val="16"/>
+                          <w:szCs w:val="16"/>
+                        </w:rPr>
+                        <w:fldChar w:fldCharType="end"/>
+                      </w:r>
+                      <w:r>
+                        <w:rPr>
+                          <w:sz w:val="16"/>
+                          <w:szCs w:val="16"/>
+                        </w:rPr>
+                        <w:t xml:space="preserve"> the goal for our </w:t>
+                      </w:r>
+                      <w:proofErr w:type="spellStart"/>
+                      <w:r>
+                        <w:rPr>
+                          <w:sz w:val="16"/>
+                          <w:szCs w:val="16"/>
+                        </w:rPr>
+                        <w:t>visualiztion</w:t>
+                      </w:r>
+                      <w:proofErr w:type="spellEnd"/>
+                      <w:r>
+                        <w:rPr>
+                          <w:sz w:val="16"/>
+                          <w:szCs w:val="16"/>
+                        </w:rPr>
+                        <w:t xml:space="preserve"> is to resemble a hybrid view, based on the </w:t>
+                      </w:r>
+                      <w:proofErr w:type="gramStart"/>
+                      <w:r>
+                        <w:rPr>
+                          <w:sz w:val="16"/>
+                          <w:szCs w:val="16"/>
+                        </w:rPr>
+                        <w:t>surgeons  opinion</w:t>
+                      </w:r>
+                      <w:proofErr w:type="gramEnd"/>
+                    </w:p>
+                  </w:txbxContent>
+                </v:textbox>
+                <w10:wrap type="tight"/>
+              </v:shape>
+            </w:pict>
+          </mc:Fallback>
+        </mc:AlternateContent>
+      </w:r>
+      <w:r>
+        <w:rPr>
+          <w:noProof/>
+        </w:rPr>
+        <w:drawing>
+          <wp:anchor distT="0" distB="0" distL="114300" distR="114300" simplePos="0" relativeHeight="251658240" behindDoc="1" locked="0" layoutInCell="1" allowOverlap="1">
+            <wp:simplePos x="0" y="0"/>
+            <wp:positionH relativeFrom="column">
+              <wp:posOffset>3060488</wp:posOffset>
+            </wp:positionH>
+            <wp:positionV relativeFrom="paragraph">
+              <wp:posOffset>11218</wp:posOffset>
+            </wp:positionV>
+            <wp:extent cx="2870200" cy="2233930"/>
+            <wp:effectExtent l="0" t="0" r="6350" b="0"/>
+            <wp:wrapTight wrapText="bothSides">
+              <wp:wrapPolygon edited="0">
+                <wp:start x="0" y="0"/>
+                <wp:lineTo x="0" y="21367"/>
+                <wp:lineTo x="21504" y="21367"/>
+                <wp:lineTo x="21504" y="0"/>
+                <wp:lineTo x="0" y="0"/>
+              </wp:wrapPolygon>
+            </wp:wrapTight>
+            <wp:docPr id="8" name="Picture 8"/>
+            <wp:cNvGraphicFramePr>
+              <a:graphicFrameLocks xmlns:a="http://schemas.openxmlformats.org/drawingml/2006/main" noChangeAspect="1"/>
+            </wp:cNvGraphicFramePr>
+            <a:graphic xmlns:a="http://schemas.openxmlformats.org/drawingml/2006/main">
+              <a:graphicData uri="http://schemas.openxmlformats.org/drawingml/2006/picture">
+                <pic:pic xmlns:pic="http://schemas.openxmlformats.org/drawingml/2006/picture">
+                  <pic:nvPicPr>
+                    <pic:cNvPr id="1" name=""/>
+                    <pic:cNvPicPr/>
+                  </pic:nvPicPr>
+                  <pic:blipFill>
+                    <a:blip r:embed="rId9" cstate="print">
+                      <a:extLst>
+                        <a:ext uri="{28A0092B-C50C-407E-A947-70E740481C1C}">
+                          <a14:useLocalDpi xmlns:a14="http://schemas.microsoft.com/office/drawing/2010/main" val="0"/>
+                        </a:ext>
+                      </a:extLst>
+                    </a:blip>
+                    <a:stretch>
+                      <a:fillRect/>
+                    </a:stretch>
+                  </pic:blipFill>
+                  <pic:spPr>
+                    <a:xfrm>
+                      <a:off x="0" y="0"/>
+                      <a:ext cx="2870200" cy="2233930"/>
+                    </a:xfrm>
+                    <a:prstGeom prst="rect">
+                      <a:avLst/>
+                    </a:prstGeom>
+                  </pic:spPr>
+                </pic:pic>
+              </a:graphicData>
+            </a:graphic>
+            <wp14:sizeRelH relativeFrom="margin">
+              <wp14:pctWidth>0</wp14:pctWidth>
+            </wp14:sizeRelH>
+            <wp14:sizeRelV relativeFrom="margin">
+              <wp14:pctHeight>0</wp14:pctHeight>
+            </wp14:sizeRelV>
+          </wp:anchor>
+        </w:drawing>
+      </w:r>
+      <w:r>
+        <w:t xml:space="preserve">Steps </w:t>
+      </w:r>
+      <w:proofErr w:type="gramStart"/>
+      <w:r>
+        <w:t>Toward</w:t>
+      </w:r>
+      <w:proofErr w:type="gramEnd"/>
+      <w:r>
+        <w:t xml:space="preserve"> Completion</w:t>
+      </w:r>
+    </w:p>
+    <w:p>
+      <w:pPr>
         <w:numPr>
           <w:ilvl w:val="0"/>
           <w:numId w:val="1"/>
         </w:numPr>
-        <w:rPr/>
-      </w:pPr>
-      <w:r>
-        <w:rPr/>
-        <w:t xml:space="preserve">Adding </w:t>
-      </w:r>
-      <w:r>
-        <w:rPr/>
-        <w:t xml:space="preserve">filters to the </w:t>
-      </w:r>
-      <w:r>
-        <w:rPr/>
-        <w:t>GUI</w:t>
-      </w:r>
-    </w:p>
-    <w:p>
-      <w:pPr>
-        <w:pStyle w:val="Normal"/>
+      </w:pPr>
+      <w:r>
+        <w:t>Adding filters to the GUI</w:t>
+      </w:r>
+    </w:p>
+    <w:p>
+      <w:pPr>
         <w:numPr>
           <w:ilvl w:val="0"/>
           <w:numId w:val="1"/>
         </w:numPr>
-        <w:rPr/>
-      </w:pPr>
-      <w:r>
-        <w:rPr/>
-        <w:t>Adding raycasting to figure out the user’s area of interest</w:t>
-      </w:r>
-    </w:p>
-    <w:p>
-      <w:pPr>
-        <w:pStyle w:val="Normal"/>
+      </w:pPr>
+      <w:r>
+        <w:t xml:space="preserve">Adding </w:t>
+      </w:r>
+      <w:proofErr w:type="spellStart"/>
+      <w:r>
+        <w:t>raycasting</w:t>
+      </w:r>
+      <w:proofErr w:type="spellEnd"/>
+      <w:r>
+        <w:t xml:space="preserve"> to figure out the user’s area of interest</w:t>
+      </w:r>
+      <w:r>
+        <w:rPr>
+          <w:noProof/>
+        </w:rPr>
+        <w:t xml:space="preserve"> </w:t>
+      </w:r>
+    </w:p>
+    <w:p>
+      <w:pPr>
         <w:numPr>
           <w:ilvl w:val="0"/>
           <w:numId w:val="1"/>
         </w:numPr>
-        <w:rPr/>
-      </w:pPr>
-      <w:r>
-        <w:rPr/>
-        <w:t>Using contours to visualize the nerve pathways</w:t>
-      </w:r>
-    </w:p>
-    <w:p>
-      <w:pPr>
-        <w:pStyle w:val="Normal"/>
-        <w:rPr/>
-      </w:pPr>
-      <w:r>
-        <w:rPr/>
-        <w:t xml:space="preserve">We do not expect the above to take significant effort: the main hurdle has been finding good examples/documentation for VTK-python code. </w:t>
+      </w:pPr>
+      <w:r>
+        <w:t xml:space="preserve">Using contours to visualize the </w:t>
+      </w:r>
+      <w:r>
+        <w:t>arterial</w:t>
+      </w:r>
+      <w:r>
+        <w:t xml:space="preserve"> pathways</w:t>
+      </w:r>
+    </w:p>
+    <w:p>
+      <w:r>
+        <w:t>We do not expect the above to take significant effort: the main hurdle has been finding good examples/do</w:t>
+      </w:r>
+      <w:r>
+        <w:t>cumentation for VTK-python code and we would appreciate any pointers on that.</w:t>
       </w:r>
     </w:p>
     <w:p>
       <w:pPr>
         <w:pStyle w:val="Heading1"/>
-        <w:rPr/>
-      </w:pPr>
-      <w:r>
-        <w:rPr/>
-        <w:t>Changes Made to The Project Plan</w:t>
-      </w:r>
-    </w:p>
-    <w:p>
-      <w:pPr>
-        <w:pStyle w:val="Normal"/>
-        <w:widowControl/>
-        <w:bidi w:val="0"/>
-        <w:spacing w:lineRule="auto" w:line="259" w:before="0" w:after="160"/>
-        <w:jc w:val="left"/>
-        <w:rPr/>
-      </w:pPr>
-      <w:r>
-        <w:rPr/>
+      </w:pPr>
+      <w:r>
+        <w:t xml:space="preserve">Changes Made to </w:t>
+      </w:r>
+      <w:proofErr w:type="gramStart"/>
+      <w:r>
+        <w:t>The</w:t>
+      </w:r>
+      <w:proofErr w:type="gramEnd"/>
+      <w:r>
+        <w:t xml:space="preserve"> Project Plan</w:t>
+      </w:r>
+    </w:p>
+    <w:p>
+      <w:r>
         <w:t>As per the changes in situation regarding meeting with people, and the high work load of medical workers, it is off the table to the university hospital doctor for their feedback on the interface created for evaluating MRA images. However, we are contacting some doctors through online means to get their feedback and iterate through the interface.</w:t>
       </w:r>
     </w:p>
     <w:sectPr>
-      <w:type w:val="nextPage"/>
       <w:pgSz w:w="12240" w:h="15840"/>
-      <w:pgMar w:left="1440" w:right="1440" w:header="0" w:top="1440" w:footer="0" w:bottom="1440" w:gutter="0"/>
-      <w:pgNumType w:fmt="decimal"/>
-      <w:formProt w:val="false"/>
-      <w:textDirection w:val="lrTb"/>
-      <w:docGrid w:type="default" w:linePitch="360" w:charSpace="4096"/>
+      <w:pgMar w:top="1440" w:right="1440" w:bottom="1440" w:left="1440" w:header="0" w:footer="0" w:gutter="0"/>
+      <w:cols w:space="720"/>
+      <w:formProt w:val="0"/>
+      <w:docGrid w:linePitch="360" w:charSpace="4096"/>
     </w:sectPr>
   </w:body>
 </w:document>
 </file>
 
 <file path=word/numbering.xml><?xml version="1.0" encoding="utf-8"?>
-<w:numbering xmlns:w="http://schemas.openxmlformats.org/wordprocessingml/2006/main" xmlns:o="urn:schemas-microsoft-com:office:office" xmlns:r="http://schemas.openxmlformats.org/officeDocument/2006/relationships" xmlns:v="urn:schemas-microsoft-com:vml">
-  <w:abstractNum w:abstractNumId="1">
+<w:numbering xmlns:wpc="http://schemas.microsoft.com/office/word/2010/wordprocessingCanvas" xmlns:cx="http://schemas.microsoft.com/office/drawing/2014/chartex" xmlns:cx1="http://schemas.microsoft.com/office/drawing/2015/9/8/chartex" xmlns:mc="http://schemas.openxmlformats.org/markup-compatibility/2006" xmlns:o="urn:schemas-microsoft-com:office:office" xmlns:r="http://schemas.openxmlformats.org/officeDocument/2006/relationships" xmlns:m="http://schemas.openxmlformats.org/officeDocument/2006/math" xmlns:v="urn:schemas-microsoft-com:vml" xmlns:wp14="http://schemas.microsoft.com/office/word/2010/wordprocessingDrawing" xmlns:wp="http://schemas.openxmlformats.org/drawingml/2006/wordprocessingDrawing" xmlns:w10="urn:schemas-microsoft-com:office:word" xmlns:w="http://schemas.openxmlformats.org/wordprocessingml/2006/main" xmlns:w14="http://schemas.microsoft.com/office/word/2010/wordml" xmlns:w15="http://schemas.microsoft.com/office/word/2012/wordml" xmlns:w16se="http://schemas.microsoft.com/office/word/2015/wordml/symex" xmlns:wpg="http://schemas.microsoft.com/office/word/2010/wordprocessingGroup" xmlns:wpi="http://schemas.microsoft.com/office/word/2010/wordprocessingInk" xmlns:wne="http://schemas.microsoft.com/office/word/2006/wordml" xmlns:wps="http://schemas.microsoft.com/office/word/2010/wordprocessingShape" mc:Ignorable="w14 w15 w16se wp14">
+  <w:abstractNum w:abstractNumId="0" w15:restartNumberingAfterBreak="0">
+    <w:nsid w:val="2B4E1D7A"/>
+    <w:multiLevelType w:val="multilevel"/>
+    <w:tmpl w:val="F19C81CA"/>
+    <w:lvl w:ilvl="0">
+      <w:start w:val="1"/>
+      <w:numFmt w:val="none"/>
+      <w:suff w:val="nothing"/>
+      <w:lvlText w:val=""/>
+      <w:lvlJc w:val="left"/>
+      <w:pPr>
+        <w:ind w:left="0" w:firstLine="0"/>
+      </w:pPr>
+    </w:lvl>
+    <w:lvl w:ilvl="1">
+      <w:start w:val="1"/>
+      <w:numFmt w:val="none"/>
+      <w:suff w:val="nothing"/>
+      <w:lvlText w:val=""/>
+      <w:lvlJc w:val="left"/>
+      <w:pPr>
+        <w:ind w:left="0" w:firstLine="0"/>
+      </w:pPr>
+    </w:lvl>
+    <w:lvl w:ilvl="2">
+      <w:start w:val="1"/>
+      <w:numFmt w:val="none"/>
+      <w:suff w:val="nothing"/>
+      <w:lvlText w:val=""/>
+      <w:lvlJc w:val="left"/>
+      <w:pPr>
+        <w:ind w:left="0" w:firstLine="0"/>
+      </w:pPr>
+    </w:lvl>
+    <w:lvl w:ilvl="3">
+      <w:start w:val="1"/>
+      <w:numFmt w:val="none"/>
+      <w:suff w:val="nothing"/>
+      <w:lvlText w:val=""/>
+      <w:lvlJc w:val="left"/>
+      <w:pPr>
+        <w:ind w:left="0" w:firstLine="0"/>
+      </w:pPr>
+    </w:lvl>
+    <w:lvl w:ilvl="4">
+      <w:start w:val="1"/>
+      <w:numFmt w:val="none"/>
+      <w:suff w:val="nothing"/>
+      <w:lvlText w:val=""/>
+      <w:lvlJc w:val="left"/>
+      <w:pPr>
+        <w:ind w:left="0" w:firstLine="0"/>
+      </w:pPr>
+    </w:lvl>
+    <w:lvl w:ilvl="5">
+      <w:start w:val="1"/>
+      <w:numFmt w:val="none"/>
+      <w:suff w:val="nothing"/>
+      <w:lvlText w:val=""/>
+      <w:lvlJc w:val="left"/>
+      <w:pPr>
+        <w:ind w:left="0" w:firstLine="0"/>
+      </w:pPr>
+    </w:lvl>
+    <w:lvl w:ilvl="6">
+      <w:start w:val="1"/>
+      <w:numFmt w:val="none"/>
+      <w:suff w:val="nothing"/>
+      <w:lvlText w:val=""/>
+      <w:lvlJc w:val="left"/>
+      <w:pPr>
+        <w:ind w:left="0" w:firstLine="0"/>
+      </w:pPr>
+    </w:lvl>
+    <w:lvl w:ilvl="7">
+      <w:start w:val="1"/>
+      <w:numFmt w:val="none"/>
+      <w:suff w:val="nothing"/>
+      <w:lvlText w:val=""/>
+      <w:lvlJc w:val="left"/>
+      <w:pPr>
+        <w:ind w:left="0" w:firstLine="0"/>
+      </w:pPr>
+    </w:lvl>
+    <w:lvl w:ilvl="8">
+      <w:start w:val="1"/>
+      <w:numFmt w:val="none"/>
+      <w:suff w:val="nothing"/>
+      <w:lvlText w:val=""/>
+      <w:lvlJc w:val="left"/>
+      <w:pPr>
+        <w:ind w:left="0" w:firstLine="0"/>
+      </w:pPr>
+    </w:lvl>
+  </w:abstractNum>
+  <w:abstractNum w:abstractNumId="1" w15:restartNumberingAfterBreak="0">
+    <w:nsid w:val="4E0B514C"/>
+    <w:multiLevelType w:val="multilevel"/>
+    <w:tmpl w:val="15BA0698"/>
     <w:lvl w:ilvl="0">
       <w:start w:val="1"/>
       <w:numFmt w:val="bullet"/>
@@ -441,8 +1165,7 @@
         <w:ind w:left="720" w:hanging="360"/>
       </w:pPr>
       <w:rPr>
-        <w:rFonts w:ascii="Symbol" w:hAnsi="Symbol" w:cs="Symbol" w:hint="default"/>
-        <w:rFonts w:cs="OpenSymbol"/>
+        <w:rFonts w:ascii="Symbol" w:hAnsi="Symbol" w:cs="OpenSymbol" w:hint="default"/>
       </w:rPr>
     </w:lvl>
     <w:lvl w:ilvl="1">
@@ -458,7 +1181,6 @@
       </w:pPr>
       <w:rPr>
         <w:rFonts w:ascii="OpenSymbol" w:hAnsi="OpenSymbol" w:cs="OpenSymbol" w:hint="default"/>
-        <w:rFonts w:cs="OpenSymbol"/>
       </w:rPr>
     </w:lvl>
     <w:lvl w:ilvl="2">
@@ -474,7 +1196,6 @@
       </w:pPr>
       <w:rPr>
         <w:rFonts w:ascii="OpenSymbol" w:hAnsi="OpenSymbol" w:cs="OpenSymbol" w:hint="default"/>
-        <w:rFonts w:cs="OpenSymbol"/>
       </w:rPr>
     </w:lvl>
     <w:lvl w:ilvl="3">
@@ -489,8 +1210,7 @@
         <w:ind w:left="1800" w:hanging="360"/>
       </w:pPr>
       <w:rPr>
-        <w:rFonts w:ascii="Symbol" w:hAnsi="Symbol" w:cs="Symbol" w:hint="default"/>
-        <w:rFonts w:cs="OpenSymbol"/>
+        <w:rFonts w:ascii="Symbol" w:hAnsi="Symbol" w:cs="OpenSymbol" w:hint="default"/>
       </w:rPr>
     </w:lvl>
     <w:lvl w:ilvl="4">
@@ -506,7 +1226,6 @@
       </w:pPr>
       <w:rPr>
         <w:rFonts w:ascii="OpenSymbol" w:hAnsi="OpenSymbol" w:cs="OpenSymbol" w:hint="default"/>
-        <w:rFonts w:cs="OpenSymbol"/>
       </w:rPr>
     </w:lvl>
     <w:lvl w:ilvl="5">
@@ -522,7 +1241,6 @@
       </w:pPr>
       <w:rPr>
         <w:rFonts w:ascii="OpenSymbol" w:hAnsi="OpenSymbol" w:cs="OpenSymbol" w:hint="default"/>
-        <w:rFonts w:cs="OpenSymbol"/>
       </w:rPr>
     </w:lvl>
     <w:lvl w:ilvl="6">
@@ -537,8 +1255,7 @@
         <w:ind w:left="2880" w:hanging="360"/>
       </w:pPr>
       <w:rPr>
-        <w:rFonts w:ascii="Symbol" w:hAnsi="Symbol" w:cs="Symbol" w:hint="default"/>
-        <w:rFonts w:cs="OpenSymbol"/>
+        <w:rFonts w:ascii="Symbol" w:hAnsi="Symbol" w:cs="OpenSymbol" w:hint="default"/>
       </w:rPr>
     </w:lvl>
     <w:lvl w:ilvl="7">
@@ -554,7 +1271,6 @@
       </w:pPr>
       <w:rPr>
         <w:rFonts w:ascii="OpenSymbol" w:hAnsi="OpenSymbol" w:cs="OpenSymbol" w:hint="default"/>
-        <w:rFonts w:cs="OpenSymbol"/>
       </w:rPr>
     </w:lvl>
     <w:lvl w:ilvl="8">
@@ -570,137 +1286,42 @@
       </w:pPr>
       <w:rPr>
         <w:rFonts w:ascii="OpenSymbol" w:hAnsi="OpenSymbol" w:cs="OpenSymbol" w:hint="default"/>
-        <w:rFonts w:cs="OpenSymbol"/>
       </w:rPr>
-    </w:lvl>
-  </w:abstractNum>
-  <w:abstractNum w:abstractNumId="2">
-    <w:lvl w:ilvl="0">
-      <w:start w:val="1"/>
-      <w:numFmt w:val="none"/>
-      <w:suff w:val="nothing"/>
-      <w:lvlText w:val=""/>
-      <w:lvlJc w:val="left"/>
-      <w:pPr>
-        <w:ind w:left="0" w:hanging="0"/>
-      </w:pPr>
-    </w:lvl>
-    <w:lvl w:ilvl="1">
-      <w:start w:val="1"/>
-      <w:numFmt w:val="none"/>
-      <w:suff w:val="nothing"/>
-      <w:lvlText w:val=""/>
-      <w:lvlJc w:val="left"/>
-      <w:pPr>
-        <w:ind w:left="0" w:hanging="0"/>
-      </w:pPr>
-    </w:lvl>
-    <w:lvl w:ilvl="2">
-      <w:start w:val="1"/>
-      <w:numFmt w:val="none"/>
-      <w:suff w:val="nothing"/>
-      <w:lvlText w:val=""/>
-      <w:lvlJc w:val="left"/>
-      <w:pPr>
-        <w:ind w:left="0" w:hanging="0"/>
-      </w:pPr>
-    </w:lvl>
-    <w:lvl w:ilvl="3">
-      <w:start w:val="1"/>
-      <w:numFmt w:val="none"/>
-      <w:suff w:val="nothing"/>
-      <w:lvlText w:val=""/>
-      <w:lvlJc w:val="left"/>
-      <w:pPr>
-        <w:ind w:left="0" w:hanging="0"/>
-      </w:pPr>
-    </w:lvl>
-    <w:lvl w:ilvl="4">
-      <w:start w:val="1"/>
-      <w:numFmt w:val="none"/>
-      <w:suff w:val="nothing"/>
-      <w:lvlText w:val=""/>
-      <w:lvlJc w:val="left"/>
-      <w:pPr>
-        <w:ind w:left="0" w:hanging="0"/>
-      </w:pPr>
-    </w:lvl>
-    <w:lvl w:ilvl="5">
-      <w:start w:val="1"/>
-      <w:numFmt w:val="none"/>
-      <w:suff w:val="nothing"/>
-      <w:lvlText w:val=""/>
-      <w:lvlJc w:val="left"/>
-      <w:pPr>
-        <w:ind w:left="0" w:hanging="0"/>
-      </w:pPr>
-    </w:lvl>
-    <w:lvl w:ilvl="6">
-      <w:start w:val="1"/>
-      <w:numFmt w:val="none"/>
-      <w:suff w:val="nothing"/>
-      <w:lvlText w:val=""/>
-      <w:lvlJc w:val="left"/>
-      <w:pPr>
-        <w:ind w:left="0" w:hanging="0"/>
-      </w:pPr>
-    </w:lvl>
-    <w:lvl w:ilvl="7">
-      <w:start w:val="1"/>
-      <w:numFmt w:val="none"/>
-      <w:suff w:val="nothing"/>
-      <w:lvlText w:val=""/>
-      <w:lvlJc w:val="left"/>
-      <w:pPr>
-        <w:ind w:left="0" w:hanging="0"/>
-      </w:pPr>
-    </w:lvl>
-    <w:lvl w:ilvl="8">
-      <w:start w:val="1"/>
-      <w:numFmt w:val="none"/>
-      <w:suff w:val="nothing"/>
-      <w:lvlText w:val=""/>
-      <w:lvlJc w:val="left"/>
-      <w:pPr>
-        <w:ind w:left="0" w:hanging="0"/>
-      </w:pPr>
     </w:lvl>
   </w:abstractNum>
   <w:num w:numId="1">
     <w:abstractNumId w:val="1"/>
   </w:num>
   <w:num w:numId="2">
-    <w:abstractNumId w:val="2"/>
+    <w:abstractNumId w:val="0"/>
   </w:num>
 </w:numbering>
 </file>
 
 <file path=word/styles.xml><?xml version="1.0" encoding="utf-8"?>
-<w:styles xmlns:w="http://schemas.openxmlformats.org/wordprocessingml/2006/main" xmlns:w14="http://schemas.microsoft.com/office/word/2010/wordml" xmlns:mc="http://schemas.openxmlformats.org/markup-compatibility/2006" mc:Ignorable="w14">
+<w:styles xmlns:mc="http://schemas.openxmlformats.org/markup-compatibility/2006" xmlns:r="http://schemas.openxmlformats.org/officeDocument/2006/relationships" xmlns:w="http://schemas.openxmlformats.org/wordprocessingml/2006/main" xmlns:w14="http://schemas.microsoft.com/office/word/2010/wordml" xmlns:w15="http://schemas.microsoft.com/office/word/2012/wordml" xmlns:w16se="http://schemas.microsoft.com/office/word/2015/wordml/symex" mc:Ignorable="w14 w15 w16se">
   <w:docDefaults>
     <w:rPrDefault>
       <w:rPr>
-        <w:rFonts w:ascii="Calibri" w:hAnsi="Calibri" w:eastAsia="Calibri" w:cs="Arial" w:asciiTheme="minorHAnsi" w:cstheme="minorBidi" w:eastAsiaTheme="minorHAnsi" w:hAnsiTheme="minorHAnsi"/>
+        <w:rFonts w:asciiTheme="minorHAnsi" w:eastAsiaTheme="minorHAnsi" w:hAnsiTheme="minorHAnsi" w:cstheme="minorBidi"/>
         <w:sz w:val="22"/>
         <w:szCs w:val="22"/>
         <w:lang w:val="en-US" w:eastAsia="en-US" w:bidi="ar-SA"/>
       </w:rPr>
     </w:rPrDefault>
-    <w:pPrDefault>
-      <w:pPr/>
-    </w:pPrDefault>
+    <w:pPrDefault/>
   </w:docDefaults>
   <w:latentStyles w:defLockedState="0" w:defUIPriority="99" w:defSemiHidden="0" w:defUnhideWhenUsed="0" w:defQFormat="0" w:count="371">
     <w:lsdException w:name="Normal" w:uiPriority="0" w:qFormat="1"/>
     <w:lsdException w:name="heading 1" w:uiPriority="9" w:qFormat="1"/>
-    <w:lsdException w:name="heading 2" w:uiPriority="9" w:semiHidden="1" w:unhideWhenUsed="1" w:qFormat="1"/>
-    <w:lsdException w:name="heading 3" w:uiPriority="9" w:semiHidden="1" w:unhideWhenUsed="1" w:qFormat="1"/>
-    <w:lsdException w:name="heading 4" w:uiPriority="9" w:semiHidden="1" w:unhideWhenUsed="1" w:qFormat="1"/>
-    <w:lsdException w:name="heading 5" w:uiPriority="9" w:semiHidden="1" w:unhideWhenUsed="1" w:qFormat="1"/>
-    <w:lsdException w:name="heading 6" w:uiPriority="9" w:semiHidden="1" w:unhideWhenUsed="1" w:qFormat="1"/>
-    <w:lsdException w:name="heading 7" w:uiPriority="9" w:semiHidden="1" w:unhideWhenUsed="1" w:qFormat="1"/>
-    <w:lsdException w:name="heading 8" w:uiPriority="9" w:semiHidden="1" w:unhideWhenUsed="1" w:qFormat="1"/>
-    <w:lsdException w:name="heading 9" w:uiPriority="9" w:semiHidden="1" w:unhideWhenUsed="1" w:qFormat="1"/>
+    <w:lsdException w:name="heading 2" w:semiHidden="1" w:uiPriority="9" w:unhideWhenUsed="1" w:qFormat="1"/>
+    <w:lsdException w:name="heading 3" w:semiHidden="1" w:uiPriority="9" w:unhideWhenUsed="1" w:qFormat="1"/>
+    <w:lsdException w:name="heading 4" w:semiHidden="1" w:uiPriority="9" w:unhideWhenUsed="1" w:qFormat="1"/>
+    <w:lsdException w:name="heading 5" w:semiHidden="1" w:uiPriority="9" w:unhideWhenUsed="1" w:qFormat="1"/>
+    <w:lsdException w:name="heading 6" w:semiHidden="1" w:uiPriority="9" w:unhideWhenUsed="1" w:qFormat="1"/>
+    <w:lsdException w:name="heading 7" w:semiHidden="1" w:uiPriority="9" w:unhideWhenUsed="1" w:qFormat="1"/>
+    <w:lsdException w:name="heading 8" w:semiHidden="1" w:uiPriority="9" w:unhideWhenUsed="1" w:qFormat="1"/>
+    <w:lsdException w:name="heading 9" w:semiHidden="1" w:uiPriority="9" w:unhideWhenUsed="1" w:qFormat="1"/>
     <w:lsdException w:name="index 1" w:semiHidden="1" w:unhideWhenUsed="1"/>
     <w:lsdException w:name="index 2" w:semiHidden="1" w:unhideWhenUsed="1"/>
     <w:lsdException w:name="index 3" w:semiHidden="1" w:unhideWhenUsed="1"/>
@@ -710,22 +1331,22 @@
     <w:lsdException w:name="index 7" w:semiHidden="1" w:unhideWhenUsed="1"/>
     <w:lsdException w:name="index 8" w:semiHidden="1" w:unhideWhenUsed="1"/>
     <w:lsdException w:name="index 9" w:semiHidden="1" w:unhideWhenUsed="1"/>
-    <w:lsdException w:name="toc 1" w:uiPriority="39" w:semiHidden="1" w:unhideWhenUsed="1"/>
-    <w:lsdException w:name="toc 2" w:uiPriority="39" w:semiHidden="1" w:unhideWhenUsed="1"/>
-    <w:lsdException w:name="toc 3" w:uiPriority="39" w:semiHidden="1" w:unhideWhenUsed="1"/>
-    <w:lsdException w:name="toc 4" w:uiPriority="39" w:semiHidden="1" w:unhideWhenUsed="1"/>
-    <w:lsdException w:name="toc 5" w:uiPriority="39" w:semiHidden="1" w:unhideWhenUsed="1"/>
-    <w:lsdException w:name="toc 6" w:uiPriority="39" w:semiHidden="1" w:unhideWhenUsed="1"/>
-    <w:lsdException w:name="toc 7" w:uiPriority="39" w:semiHidden="1" w:unhideWhenUsed="1"/>
-    <w:lsdException w:name="toc 8" w:uiPriority="39" w:semiHidden="1" w:unhideWhenUsed="1"/>
-    <w:lsdException w:name="toc 9" w:uiPriority="39" w:semiHidden="1" w:unhideWhenUsed="1"/>
+    <w:lsdException w:name="toc 1" w:semiHidden="1" w:uiPriority="39" w:unhideWhenUsed="1"/>
+    <w:lsdException w:name="toc 2" w:semiHidden="1" w:uiPriority="39" w:unhideWhenUsed="1"/>
+    <w:lsdException w:name="toc 3" w:semiHidden="1" w:uiPriority="39" w:unhideWhenUsed="1"/>
+    <w:lsdException w:name="toc 4" w:semiHidden="1" w:uiPriority="39" w:unhideWhenUsed="1"/>
+    <w:lsdException w:name="toc 5" w:semiHidden="1" w:uiPriority="39" w:unhideWhenUsed="1"/>
+    <w:lsdException w:name="toc 6" w:semiHidden="1" w:uiPriority="39" w:unhideWhenUsed="1"/>
+    <w:lsdException w:name="toc 7" w:semiHidden="1" w:uiPriority="39" w:unhideWhenUsed="1"/>
+    <w:lsdException w:name="toc 8" w:semiHidden="1" w:uiPriority="39" w:unhideWhenUsed="1"/>
+    <w:lsdException w:name="toc 9" w:semiHidden="1" w:uiPriority="39" w:unhideWhenUsed="1"/>
     <w:lsdException w:name="Normal Indent" w:semiHidden="1" w:unhideWhenUsed="1"/>
     <w:lsdException w:name="footnote text" w:semiHidden="1" w:unhideWhenUsed="1"/>
     <w:lsdException w:name="annotation text" w:semiHidden="1" w:unhideWhenUsed="1"/>
     <w:lsdException w:name="header" w:semiHidden="1" w:unhideWhenUsed="1"/>
     <w:lsdException w:name="footer" w:semiHidden="1" w:unhideWhenUsed="1"/>
     <w:lsdException w:name="index heading" w:semiHidden="1" w:unhideWhenUsed="1"/>
-    <w:lsdException w:name="caption" w:uiPriority="35" w:semiHidden="1" w:unhideWhenUsed="1" w:qFormat="1"/>
+    <w:lsdException w:name="caption" w:semiHidden="1" w:uiPriority="35" w:unhideWhenUsed="1" w:qFormat="1"/>
     <w:lsdException w:name="table of figures" w:semiHidden="1" w:unhideWhenUsed="1"/>
     <w:lsdException w:name="envelope address" w:semiHidden="1" w:unhideWhenUsed="1"/>
     <w:lsdException w:name="envelope return" w:semiHidden="1" w:unhideWhenUsed="1"/>
@@ -756,7 +1377,7 @@
     <w:lsdException w:name="Title" w:uiPriority="10" w:qFormat="1"/>
     <w:lsdException w:name="Closing" w:semiHidden="1" w:unhideWhenUsed="1"/>
     <w:lsdException w:name="Signature" w:semiHidden="1" w:unhideWhenUsed="1"/>
-    <w:lsdException w:name="Default Paragraph Font" w:uiPriority="1" w:semiHidden="1" w:unhideWhenUsed="1"/>
+    <w:lsdException w:name="Default Paragraph Font" w:semiHidden="1" w:uiPriority="1" w:unhideWhenUsed="1"/>
     <w:lsdException w:name="Body Text" w:semiHidden="1" w:unhideWhenUsed="1"/>
     <w:lsdException w:name="Body Text Indent" w:semiHidden="1" w:unhideWhenUsed="1"/>
     <w:lsdException w:name="List Continue" w:semiHidden="1" w:unhideWhenUsed="1"/>
@@ -956,8 +1577,8 @@
     <w:lsdException w:name="Subtle Reference" w:uiPriority="31" w:qFormat="1"/>
     <w:lsdException w:name="Intense Reference" w:uiPriority="32" w:qFormat="1"/>
     <w:lsdException w:name="Book Title" w:uiPriority="33" w:qFormat="1"/>
-    <w:lsdException w:name="Bibliography" w:uiPriority="37" w:semiHidden="1" w:unhideWhenUsed="1"/>
-    <w:lsdException w:name="TOC Heading" w:uiPriority="39" w:semiHidden="1" w:unhideWhenUsed="1" w:qFormat="1"/>
+    <w:lsdException w:name="Bibliography" w:semiHidden="1" w:uiPriority="37" w:unhideWhenUsed="1"/>
+    <w:lsdException w:name="TOC Heading" w:semiHidden="1" w:uiPriority="39" w:unhideWhenUsed="1" w:qFormat="1"/>
     <w:lsdException w:name="Plain Table 1" w:uiPriority="41"/>
     <w:lsdException w:name="Plain Table 2" w:uiPriority="42"/>
     <w:lsdException w:name="Plain Table 3" w:uiPriority="43"/>
@@ -1063,194 +1684,200 @@
     <w:lsdException w:name="List Table 6 Colorful Accent 6" w:uiPriority="51"/>
     <w:lsdException w:name="List Table 7 Colorful Accent 6" w:uiPriority="52"/>
   </w:latentStyles>
-  <w:style w:type="paragraph" w:styleId="Normal" w:default="1">
+  <w:style w:type="paragraph" w:default="1" w:styleId="Normal">
     <w:name w:val="Normal"/>
     <w:qFormat/>
     <w:pPr>
-      <w:widowControl/>
-      <w:bidi w:val="0"/>
-      <w:spacing w:lineRule="auto" w:line="259" w:before="0" w:after="160"/>
-      <w:jc w:val="left"/>
+      <w:spacing w:after="160" w:line="259" w:lineRule="auto"/>
     </w:pPr>
-    <w:rPr>
-      <w:rFonts w:ascii="Calibri" w:hAnsi="Calibri" w:eastAsia="Calibri" w:cs="Arial" w:asciiTheme="minorHAnsi" w:cstheme="minorBidi" w:eastAsiaTheme="minorHAnsi" w:hAnsiTheme="minorHAnsi"/>
-      <w:color w:val="auto"/>
-      <w:kern w:val="0"/>
-      <w:sz w:val="22"/>
-      <w:szCs w:val="22"/>
-      <w:lang w:val="en-US" w:eastAsia="en-US" w:bidi="ar-SA"/>
-    </w:rPr>
   </w:style>
   <w:style w:type="paragraph" w:styleId="Heading1">
-    <w:name w:val="Heading 1"/>
+    <w:name w:val="heading 1"/>
     <w:basedOn w:val="Normal"/>
     <w:next w:val="Normal"/>
     <w:link w:val="Heading1Char"/>
     <w:uiPriority w:val="9"/>
     <w:qFormat/>
-    <w:rsid w:val="00ee31dc"/>
+    <w:rsid w:val="00EE31DC"/>
     <w:pPr>
-      <w:keepNext w:val="true"/>
+      <w:keepNext/>
       <w:keepLines/>
       <w:spacing w:before="240" w:after="0"/>
       <w:outlineLvl w:val="0"/>
     </w:pPr>
     <w:rPr>
-      <w:rFonts w:ascii="Calibri Light" w:hAnsi="Calibri Light" w:eastAsia="" w:cs="Times New Roman" w:asciiTheme="majorHAnsi" w:cstheme="majorBidi" w:eastAsiaTheme="majorEastAsia" w:hAnsiTheme="majorHAnsi"/>
-      <w:color w:val="2E74B5" w:themeColor="accent1" w:themeShade="bf"/>
+      <w:rFonts w:asciiTheme="majorHAnsi" w:eastAsiaTheme="majorEastAsia" w:hAnsiTheme="majorHAnsi" w:cstheme="majorBidi"/>
+      <w:color w:val="2E74B5" w:themeColor="accent1" w:themeShade="BF"/>
       <w:sz w:val="32"/>
       <w:szCs w:val="32"/>
     </w:rPr>
   </w:style>
   <w:style w:type="paragraph" w:styleId="Heading2">
-    <w:name w:val="Heading 2"/>
+    <w:name w:val="heading 2"/>
     <w:basedOn w:val="Normal"/>
     <w:next w:val="Normal"/>
     <w:link w:val="Heading2Char"/>
     <w:uiPriority w:val="9"/>
     <w:unhideWhenUsed/>
     <w:qFormat/>
-    <w:rsid w:val="00ee31dc"/>
+    <w:rsid w:val="00EE31DC"/>
     <w:pPr>
-      <w:keepNext w:val="true"/>
+      <w:keepNext/>
       <w:keepLines/>
       <w:spacing w:before="40" w:after="0"/>
       <w:outlineLvl w:val="1"/>
     </w:pPr>
     <w:rPr>
-      <w:rFonts w:ascii="Calibri Light" w:hAnsi="Calibri Light" w:eastAsia="" w:cs="Times New Roman" w:asciiTheme="majorHAnsi" w:cstheme="majorBidi" w:eastAsiaTheme="majorEastAsia" w:hAnsiTheme="majorHAnsi"/>
-      <w:color w:val="2E74B5" w:themeColor="accent1" w:themeShade="bf"/>
+      <w:rFonts w:asciiTheme="majorHAnsi" w:eastAsiaTheme="majorEastAsia" w:hAnsiTheme="majorHAnsi" w:cstheme="majorBidi"/>
+      <w:color w:val="2E74B5" w:themeColor="accent1" w:themeShade="BF"/>
       <w:sz w:val="26"/>
       <w:szCs w:val="26"/>
     </w:rPr>
   </w:style>
   <w:style w:type="paragraph" w:styleId="Heading3">
-    <w:name w:val="Heading 3"/>
+    <w:name w:val="heading 3"/>
     <w:basedOn w:val="Normal"/>
     <w:next w:val="Normal"/>
     <w:link w:val="Heading3Char"/>
     <w:uiPriority w:val="9"/>
     <w:unhideWhenUsed/>
     <w:qFormat/>
-    <w:rsid w:val="00ee31dc"/>
+    <w:rsid w:val="00EE31DC"/>
     <w:pPr>
-      <w:keepNext w:val="true"/>
+      <w:keepNext/>
       <w:keepLines/>
       <w:spacing w:before="40" w:after="0"/>
       <w:outlineLvl w:val="2"/>
     </w:pPr>
     <w:rPr>
-      <w:rFonts w:ascii="Calibri Light" w:hAnsi="Calibri Light" w:eastAsia="" w:cs="Times New Roman" w:asciiTheme="majorHAnsi" w:cstheme="majorBidi" w:eastAsiaTheme="majorEastAsia" w:hAnsiTheme="majorHAnsi"/>
-      <w:color w:val="1F4D78" w:themeColor="accent1" w:themeShade="7f"/>
+      <w:rFonts w:asciiTheme="majorHAnsi" w:eastAsiaTheme="majorEastAsia" w:hAnsiTheme="majorHAnsi" w:cstheme="majorBidi"/>
+      <w:color w:val="1F4D78" w:themeColor="accent1" w:themeShade="7F"/>
       <w:sz w:val="24"/>
       <w:szCs w:val="24"/>
     </w:rPr>
   </w:style>
-  <w:style w:type="character" w:styleId="DefaultParagraphFont" w:default="1">
+  <w:style w:type="character" w:default="1" w:styleId="DefaultParagraphFont">
     <w:name w:val="Default Paragraph Font"/>
     <w:uiPriority w:val="1"/>
     <w:semiHidden/>
     <w:unhideWhenUsed/>
-    <w:qFormat/>
-    <w:rPr/>
   </w:style>
-  <w:style w:type="character" w:styleId="TitleChar" w:customStyle="1">
+  <w:style w:type="table" w:default="1" w:styleId="TableNormal">
+    <w:name w:val="Normal Table"/>
+    <w:uiPriority w:val="99"/>
+    <w:semiHidden/>
+    <w:unhideWhenUsed/>
+    <w:tblPr>
+      <w:tblInd w:w="0" w:type="dxa"/>
+      <w:tblCellMar>
+        <w:top w:w="0" w:type="dxa"/>
+        <w:left w:w="108" w:type="dxa"/>
+        <w:bottom w:w="0" w:type="dxa"/>
+        <w:right w:w="108" w:type="dxa"/>
+      </w:tblCellMar>
+    </w:tblPr>
+  </w:style>
+  <w:style w:type="numbering" w:default="1" w:styleId="NoList">
+    <w:name w:val="No List"/>
+    <w:uiPriority w:val="99"/>
+    <w:semiHidden/>
+    <w:unhideWhenUsed/>
+  </w:style>
+  <w:style w:type="character" w:customStyle="1" w:styleId="TitleChar">
     <w:name w:val="Title Char"/>
     <w:basedOn w:val="DefaultParagraphFont"/>
     <w:link w:val="Title"/>
     <w:uiPriority w:val="10"/>
     <w:qFormat/>
-    <w:rsid w:val="00ee31dc"/>
+    <w:rsid w:val="00EE31DC"/>
     <w:rPr>
-      <w:rFonts w:ascii="Calibri Light" w:hAnsi="Calibri Light" w:eastAsia="" w:cs="Times New Roman" w:asciiTheme="majorHAnsi" w:cstheme="majorBidi" w:eastAsiaTheme="majorEastAsia" w:hAnsiTheme="majorHAnsi"/>
+      <w:rFonts w:asciiTheme="majorHAnsi" w:eastAsiaTheme="majorEastAsia" w:hAnsiTheme="majorHAnsi" w:cstheme="majorBidi"/>
       <w:spacing w:val="-10"/>
       <w:kern w:val="2"/>
       <w:sz w:val="56"/>
       <w:szCs w:val="56"/>
     </w:rPr>
   </w:style>
-  <w:style w:type="character" w:styleId="Heading1Char" w:customStyle="1">
+  <w:style w:type="character" w:customStyle="1" w:styleId="Heading1Char">
     <w:name w:val="Heading 1 Char"/>
     <w:basedOn w:val="DefaultParagraphFont"/>
     <w:link w:val="Heading1"/>
     <w:uiPriority w:val="9"/>
     <w:qFormat/>
-    <w:rsid w:val="00ee31dc"/>
+    <w:rsid w:val="00EE31DC"/>
     <w:rPr>
-      <w:rFonts w:ascii="Calibri Light" w:hAnsi="Calibri Light" w:eastAsia="" w:cs="Times New Roman" w:asciiTheme="majorHAnsi" w:cstheme="majorBidi" w:eastAsiaTheme="majorEastAsia" w:hAnsiTheme="majorHAnsi"/>
-      <w:color w:val="2E74B5" w:themeColor="accent1" w:themeShade="bf"/>
+      <w:rFonts w:asciiTheme="majorHAnsi" w:eastAsiaTheme="majorEastAsia" w:hAnsiTheme="majorHAnsi" w:cstheme="majorBidi"/>
+      <w:color w:val="2E74B5" w:themeColor="accent1" w:themeShade="BF"/>
       <w:sz w:val="32"/>
       <w:szCs w:val="32"/>
     </w:rPr>
   </w:style>
-  <w:style w:type="character" w:styleId="Heading2Char" w:customStyle="1">
+  <w:style w:type="character" w:customStyle="1" w:styleId="Heading2Char">
     <w:name w:val="Heading 2 Char"/>
     <w:basedOn w:val="DefaultParagraphFont"/>
     <w:link w:val="Heading2"/>
     <w:uiPriority w:val="9"/>
     <w:qFormat/>
-    <w:rsid w:val="00ee31dc"/>
+    <w:rsid w:val="00EE31DC"/>
     <w:rPr>
-      <w:rFonts w:ascii="Calibri Light" w:hAnsi="Calibri Light" w:eastAsia="" w:cs="Times New Roman" w:asciiTheme="majorHAnsi" w:cstheme="majorBidi" w:eastAsiaTheme="majorEastAsia" w:hAnsiTheme="majorHAnsi"/>
-      <w:color w:val="2E74B5" w:themeColor="accent1" w:themeShade="bf"/>
+      <w:rFonts w:asciiTheme="majorHAnsi" w:eastAsiaTheme="majorEastAsia" w:hAnsiTheme="majorHAnsi" w:cstheme="majorBidi"/>
+      <w:color w:val="2E74B5" w:themeColor="accent1" w:themeShade="BF"/>
       <w:sz w:val="26"/>
       <w:szCs w:val="26"/>
     </w:rPr>
   </w:style>
-  <w:style w:type="character" w:styleId="Heading3Char" w:customStyle="1">
+  <w:style w:type="character" w:customStyle="1" w:styleId="Heading3Char">
     <w:name w:val="Heading 3 Char"/>
     <w:basedOn w:val="DefaultParagraphFont"/>
     <w:link w:val="Heading3"/>
     <w:uiPriority w:val="9"/>
     <w:qFormat/>
-    <w:rsid w:val="00ee31dc"/>
+    <w:rsid w:val="00EE31DC"/>
     <w:rPr>
-      <w:rFonts w:ascii="Calibri Light" w:hAnsi="Calibri Light" w:eastAsia="" w:cs="Times New Roman" w:asciiTheme="majorHAnsi" w:cstheme="majorBidi" w:eastAsiaTheme="majorEastAsia" w:hAnsiTheme="majorHAnsi"/>
-      <w:color w:val="1F4D78" w:themeColor="accent1" w:themeShade="7f"/>
+      <w:rFonts w:asciiTheme="majorHAnsi" w:eastAsiaTheme="majorEastAsia" w:hAnsiTheme="majorHAnsi" w:cstheme="majorBidi"/>
+      <w:color w:val="1F4D78" w:themeColor="accent1" w:themeShade="7F"/>
       <w:sz w:val="24"/>
       <w:szCs w:val="24"/>
     </w:rPr>
   </w:style>
-  <w:style w:type="character" w:styleId="Bullets">
+  <w:style w:type="character" w:customStyle="1" w:styleId="Bullets">
     <w:name w:val="Bullets"/>
     <w:qFormat/>
     <w:rPr>
-      <w:rFonts w:ascii="OpenSymbol" w:hAnsi="OpenSymbol" w:eastAsia="OpenSymbol" w:cs="OpenSymbol"/>
+      <w:rFonts w:ascii="OpenSymbol" w:eastAsia="OpenSymbol" w:hAnsi="OpenSymbol" w:cs="OpenSymbol"/>
     </w:rPr>
   </w:style>
-  <w:style w:type="paragraph" w:styleId="Heading">
+  <w:style w:type="paragraph" w:customStyle="1" w:styleId="Heading">
     <w:name w:val="Heading"/>
     <w:basedOn w:val="Normal"/>
-    <w:next w:val="TextBody"/>
+    <w:next w:val="BodyText"/>
     <w:qFormat/>
     <w:pPr>
-      <w:keepNext w:val="true"/>
+      <w:keepNext/>
       <w:spacing w:before="240" w:after="120"/>
     </w:pPr>
     <w:rPr>
-      <w:rFonts w:ascii="Liberation Sans" w:hAnsi="Liberation Sans" w:eastAsia="Noto Sans CJK SC" w:cs="Lohit Devanagari"/>
+      <w:rFonts w:ascii="Liberation Sans" w:eastAsia="Noto Sans CJK SC" w:hAnsi="Liberation Sans" w:cs="Lohit Devanagari"/>
       <w:sz w:val="28"/>
       <w:szCs w:val="28"/>
     </w:rPr>
   </w:style>
-  <w:style w:type="paragraph" w:styleId="TextBody">
+  <w:style w:type="paragraph" w:styleId="BodyText">
     <w:name w:val="Body Text"/>
     <w:basedOn w:val="Normal"/>
     <w:pPr>
-      <w:spacing w:lineRule="auto" w:line="276" w:before="0" w:after="140"/>
+      <w:spacing w:after="140" w:line="276" w:lineRule="auto"/>
     </w:pPr>
-    <w:rPr/>
   </w:style>
   <w:style w:type="paragraph" w:styleId="List">
     <w:name w:val="List"/>
-    <w:basedOn w:val="TextBody"/>
-    <w:pPr/>
+    <w:basedOn w:val="BodyText"/>
     <w:rPr>
       <w:rFonts w:cs="Lohit Devanagari"/>
     </w:rPr>
   </w:style>
   <w:style w:type="paragraph" w:styleId="Caption">
-    <w:name w:val="Caption"/>
+    <w:name w:val="caption"/>
     <w:basedOn w:val="Normal"/>
     <w:qFormat/>
     <w:pPr>
@@ -1265,7 +1892,7 @@
       <w:szCs w:val="24"/>
     </w:rPr>
   </w:style>
-  <w:style w:type="paragraph" w:styleId="Index">
+  <w:style w:type="paragraph" w:customStyle="1" w:styleId="Index">
     <w:name w:val="Index"/>
     <w:basedOn w:val="Normal"/>
     <w:qFormat/>
@@ -1283,40 +1910,18 @@
     <w:link w:val="TitleChar"/>
     <w:uiPriority w:val="10"/>
     <w:qFormat/>
-    <w:rsid w:val="00ee31dc"/>
+    <w:rsid w:val="00EE31DC"/>
     <w:pPr>
-      <w:spacing w:lineRule="auto" w:line="240" w:before="0" w:after="0"/>
+      <w:spacing w:after="0" w:line="240" w:lineRule="auto"/>
       <w:contextualSpacing/>
     </w:pPr>
     <w:rPr>
-      <w:rFonts w:ascii="Calibri Light" w:hAnsi="Calibri Light" w:eastAsia="" w:cs="Times New Roman" w:asciiTheme="majorHAnsi" w:cstheme="majorBidi" w:eastAsiaTheme="majorEastAsia" w:hAnsiTheme="majorHAnsi"/>
+      <w:rFonts w:asciiTheme="majorHAnsi" w:eastAsiaTheme="majorEastAsia" w:hAnsiTheme="majorHAnsi" w:cstheme="majorBidi"/>
       <w:spacing w:val="-10"/>
       <w:kern w:val="2"/>
       <w:sz w:val="56"/>
       <w:szCs w:val="56"/>
     </w:rPr>
-  </w:style>
-  <w:style w:type="numbering" w:styleId="NoList" w:default="1">
-    <w:name w:val="No List"/>
-    <w:uiPriority w:val="99"/>
-    <w:semiHidden/>
-    <w:unhideWhenUsed/>
-    <w:qFormat/>
-  </w:style>
-  <w:style w:type="table" w:default="1" w:styleId="TableNormal">
-    <w:name w:val="Normal Table"/>
-    <w:uiPriority w:val="99"/>
-    <w:semiHidden/>
-    <w:unhideWhenUsed/>
-    <w:tblPr>
-      <w:tblInd w:w="0" w:type="dxa"/>
-      <w:tblCellMar>
-        <w:top w:w="0" w:type="dxa"/>
-        <w:left w:w="108" w:type="dxa"/>
-        <w:bottom w:w="0" w:type="dxa"/>
-        <w:right w:w="108" w:type="dxa"/>
-      </w:tblCellMar>
-    </w:tblPr>
   </w:style>
 </w:styles>
 </file>

</xml_diff>